<commit_message>
Mis à jour et squelette du projet dans src
</commit_message>
<xml_diff>
--- a/Requirements/Spéfications des besoins.docx
+++ b/Requirements/Spéfications des besoins.docx
@@ -25,9 +25,13 @@
         <w:pStyle w:val="Titre"/>
         <w:jc w:val="center"/>
       </w:pPr>
+      <w:proofErr w:type="spellStart"/>
+      <w:proofErr w:type="gramStart"/>
       <w:r>
         <w:t>eVote</w:t>
       </w:r>
+      <w:proofErr w:type="spellEnd"/>
+      <w:proofErr w:type="gramEnd"/>
     </w:p>
     <w:p>
       <w:pPr>
@@ -52,15 +56,6 @@
       <w:r>
         <w:t>Rédigé par :</w:t>
       </w:r>
-    </w:p>
-    <w:p>
-      <w:pPr>
-        <w:pStyle w:val="Paragraphedeliste"/>
-        <w:numPr>
-          <w:ilvl w:val="0"/>
-          <w:numId w:val="2"/>
-        </w:numPr>
-      </w:pPr>
       <w:r>
         <w:t xml:space="preserve"> </w:t>
       </w:r>
@@ -76,6 +71,9 @@
       <w:r>
         <w:t xml:space="preserve"> </w:t>
       </w:r>
+      <w:r>
+        <w:t>RALAIARISOA Ranto Andrianjohany</w:t>
+      </w:r>
     </w:p>
     <w:p>
       <w:pPr>
@@ -88,18 +86,47 @@
       <w:r>
         <w:t xml:space="preserve"> </w:t>
       </w:r>
-    </w:p>
-    <w:p>
-      <w:pPr>
-        <w:pStyle w:val="Paragraphedeliste"/>
-        <w:numPr>
-          <w:ilvl w:val="0"/>
-          <w:numId w:val="2"/>
-        </w:numPr>
-      </w:pPr>
+      <w:r>
+        <w:t xml:space="preserve">Mohamed </w:t>
+      </w:r>
+      <w:proofErr w:type="spellStart"/>
+      <w:r>
+        <w:t>Salou</w:t>
+      </w:r>
+      <w:proofErr w:type="spellEnd"/>
       <w:r>
         <w:t xml:space="preserve"> </w:t>
       </w:r>
+      <w:proofErr w:type="spellStart"/>
+      <w:r>
+        <w:t>Nabé</w:t>
+      </w:r>
+      <w:proofErr w:type="spellEnd"/>
+    </w:p>
+    <w:p>
+      <w:pPr>
+        <w:pStyle w:val="Paragraphedeliste"/>
+        <w:numPr>
+          <w:ilvl w:val="0"/>
+          <w:numId w:val="2"/>
+        </w:numPr>
+      </w:pPr>
+      <w:r>
+        <w:t xml:space="preserve"> </w:t>
+      </w:r>
+      <w:proofErr w:type="spellStart"/>
+      <w:r>
+        <w:t>Belkada</w:t>
+      </w:r>
+      <w:proofErr w:type="spellEnd"/>
+      <w:r>
+        <w:t xml:space="preserve"> </w:t>
+      </w:r>
+      <w:proofErr w:type="spellStart"/>
+      <w:r>
+        <w:t>Merzouk</w:t>
+      </w:r>
+      <w:proofErr w:type="spellEnd"/>
     </w:p>
     <w:p/>
     <w:p/>
@@ -121,8 +148,13 @@
     <w:p>
       <w:r>
         <w:lastRenderedPageBreak/>
-        <w:t>Ce document décrit la liste des fonctionnalités fonctionnelles et non fonctionnelle du projet eVote</w:t>
-      </w:r>
+        <w:t xml:space="preserve">Ce document décrit la liste des fonctionnalités fonctionnelles et non fonctionnelle du projet </w:t>
+      </w:r>
+      <w:proofErr w:type="spellStart"/>
+      <w:r>
+        <w:t>eVote</w:t>
+      </w:r>
+      <w:proofErr w:type="spellEnd"/>
     </w:p>
     <w:p>
       <w:r>
@@ -155,7 +187,21 @@
         </w:numPr>
       </w:pPr>
       <w:r>
-        <w:t>Une personne doit être inscrite dans la liste électorale pour devenir un électeur</w:t>
+        <w:t xml:space="preserve">Une personne doit être inscrite dans la liste électorale </w:t>
+      </w:r>
+      <w:r>
+        <w:t xml:space="preserve">et être inscris </w:t>
+      </w:r>
+      <w:proofErr w:type="gramStart"/>
+      <w:r>
+        <w:t>au</w:t>
+      </w:r>
+      <w:proofErr w:type="gramEnd"/>
+      <w:r>
+        <w:t xml:space="preserve"> plateforme </w:t>
+      </w:r>
+      <w:r>
+        <w:t>pour devenir un électeur</w:t>
       </w:r>
     </w:p>
     <w:p>
@@ -218,7 +264,13 @@
         </w:numPr>
       </w:pPr>
       <w:r>
-        <w:t>Un électeur ne retirer ou modifier sa voix</w:t>
+        <w:t xml:space="preserve">Un électeur ne </w:t>
+      </w:r>
+      <w:r>
+        <w:t xml:space="preserve">peut </w:t>
+      </w:r>
+      <w:r>
+        <w:t>retirer ou modifier sa voix</w:t>
       </w:r>
     </w:p>
     <w:p>
@@ -339,168 +391,142 @@
     </w:p>
     <w:p>
       <w:pPr>
-        <w:pStyle w:val="Titre1"/>
-      </w:pPr>
-      <w:r>
-        <w:t>Module parti :</w:t>
-      </w:r>
-    </w:p>
-    <w:p>
-      <w:pPr>
-        <w:pStyle w:val="Paragraphedeliste"/>
-        <w:numPr>
-          <w:ilvl w:val="0"/>
-          <w:numId w:val="2"/>
-        </w:numPr>
-      </w:pPr>
-      <w:r>
-        <w:t>Un parti politique doit s’authentifier pour utiliser le logiciel</w:t>
-      </w:r>
-    </w:p>
-    <w:p>
-      <w:pPr>
-        <w:pStyle w:val="Paragraphedeliste"/>
-        <w:numPr>
-          <w:ilvl w:val="0"/>
-          <w:numId w:val="2"/>
-        </w:numPr>
-      </w:pPr>
-      <w:r>
-        <w:t>Un parti politique peut ajouter/retirer des personnes de son parti</w:t>
-      </w:r>
-    </w:p>
-    <w:p>
-      <w:pPr>
-        <w:pStyle w:val="Paragraphedeliste"/>
-        <w:numPr>
-          <w:ilvl w:val="0"/>
-          <w:numId w:val="2"/>
-        </w:numPr>
-      </w:pPr>
-      <w:r>
-        <w:t>Un parti politique peut proposer un candidat à une élection</w:t>
-      </w:r>
-    </w:p>
-    <w:p>
-      <w:pPr>
-        <w:pStyle w:val="Paragraphedeliste"/>
-        <w:numPr>
-          <w:ilvl w:val="0"/>
-          <w:numId w:val="2"/>
-        </w:numPr>
-      </w:pPr>
-      <w:r>
-        <w:t>Un parti politique ne peut proposer plus d’un candidat à une élection</w:t>
-      </w:r>
-    </w:p>
-    <w:p>
-      <w:pPr>
-        <w:pStyle w:val="Titre"/>
-      </w:pPr>
-      <w:r>
-        <w:t>Spécifications non-fonctionnelles</w:t>
-      </w:r>
-    </w:p>
-    <w:p>
-      <w:pPr>
-        <w:pStyle w:val="Titre1"/>
-      </w:pPr>
-      <w:r>
-        <w:t>Besoin du produit :</w:t>
-      </w:r>
-    </w:p>
-    <w:p>
-      <w:pPr>
-        <w:pStyle w:val="Paragraphedeliste"/>
-        <w:numPr>
-          <w:ilvl w:val="0"/>
-          <w:numId w:val="2"/>
-        </w:numPr>
-      </w:pPr>
-      <w:r>
-        <w:t>Le logiciel doit être simple d’utilisation</w:t>
-      </w:r>
-    </w:p>
-    <w:p>
-      <w:pPr>
-        <w:pStyle w:val="Paragraphedeliste"/>
-        <w:numPr>
-          <w:ilvl w:val="0"/>
-          <w:numId w:val="2"/>
-        </w:numPr>
-      </w:pPr>
-      <w:r>
-        <w:t>Le logiciel doit être fiable et robuste</w:t>
-      </w:r>
-      <w:r>
-        <w:t xml:space="preserve"> et efficace</w:t>
-      </w:r>
-    </w:p>
-    <w:p>
-      <w:pPr>
-        <w:pStyle w:val="Titre1"/>
-      </w:pPr>
-      <w:r>
-        <w:t>Besoin organisationnelle :</w:t>
-      </w:r>
-    </w:p>
-    <w:p>
-      <w:pPr>
-        <w:pStyle w:val="Paragraphedeliste"/>
-        <w:numPr>
-          <w:ilvl w:val="0"/>
-          <w:numId w:val="2"/>
-        </w:numPr>
-      </w:pPr>
-      <w:r>
-        <w:t>L’implémentation doit être très organisée pour d’éventuelles améliorations</w:t>
-      </w:r>
-    </w:p>
-    <w:p>
-      <w:pPr>
-        <w:pStyle w:val="Paragraphedeliste"/>
-        <w:numPr>
-          <w:ilvl w:val="0"/>
-          <w:numId w:val="2"/>
-        </w:numPr>
-      </w:pPr>
-      <w:r>
-        <w:t>Le livrable doit être accompagner d’instructions claires</w:t>
-      </w:r>
-    </w:p>
-    <w:p>
-      <w:pPr>
-        <w:pStyle w:val="Paragraphedeliste"/>
-        <w:numPr>
-          <w:ilvl w:val="0"/>
-          <w:numId w:val="2"/>
-        </w:numPr>
-      </w:pPr>
-      <w:r>
-        <w:t>Le logiciel doit suivre les standards actuels en matière de développement logiciel</w:t>
-      </w:r>
-    </w:p>
-    <w:p>
-      <w:pPr>
-        <w:pStyle w:val="Titre1"/>
-      </w:pPr>
-      <w:r>
-        <w:t>Besoin externe :</w:t>
-      </w:r>
-    </w:p>
-    <w:p>
-      <w:pPr>
-        <w:pStyle w:val="Paragraphedeliste"/>
-        <w:numPr>
-          <w:ilvl w:val="0"/>
-          <w:numId w:val="2"/>
-        </w:numPr>
-      </w:pPr>
-      <w:r>
-        <w:t>Le logiciel doit être sûr</w:t>
+        <w:pStyle w:val="Paragraphedeliste"/>
+        <w:numPr>
+          <w:ilvl w:val="0"/>
+          <w:numId w:val="2"/>
+        </w:numPr>
+      </w:pPr>
+      <w:r>
+        <w:t>Un organisateur peut ajouter des candidats à une élection</w:t>
+      </w:r>
+    </w:p>
+    <w:p>
+      <w:pPr>
+        <w:pStyle w:val="Paragraphedeliste"/>
+        <w:numPr>
+          <w:ilvl w:val="0"/>
+          <w:numId w:val="2"/>
+        </w:numPr>
+      </w:pPr>
+      <w:r>
+        <w:t xml:space="preserve">Un organisateur peut </w:t>
+      </w:r>
+      <w:r>
+        <w:t>retirer</w:t>
       </w:r>
       <w:bookmarkStart w:id="0" w:name="_GoBack"/>
       <w:bookmarkEnd w:id="0"/>
+      <w:r>
+        <w:t xml:space="preserve"> des candidats à une élection</w:t>
+      </w:r>
+    </w:p>
+    <w:p>
+      <w:pPr>
+        <w:pStyle w:val="Titre"/>
+      </w:pPr>
+      <w:r>
+        <w:t>Spécifications non-fonctionnelles</w:t>
+      </w:r>
+    </w:p>
+    <w:p>
+      <w:pPr>
+        <w:pStyle w:val="Titre1"/>
+      </w:pPr>
+      <w:r>
+        <w:t>Besoin du produit :</w:t>
+      </w:r>
+    </w:p>
+    <w:p>
+      <w:pPr>
+        <w:pStyle w:val="Paragraphedeliste"/>
+        <w:numPr>
+          <w:ilvl w:val="0"/>
+          <w:numId w:val="2"/>
+        </w:numPr>
+      </w:pPr>
+      <w:r>
+        <w:t>Le logiciel doit être simple d’utilisation</w:t>
+      </w:r>
+    </w:p>
+    <w:p>
+      <w:pPr>
+        <w:pStyle w:val="Paragraphedeliste"/>
+        <w:numPr>
+          <w:ilvl w:val="0"/>
+          <w:numId w:val="2"/>
+        </w:numPr>
+      </w:pPr>
+      <w:r>
+        <w:t>Le logiciel doit être fiable et robuste</w:t>
+      </w:r>
+      <w:r>
+        <w:t xml:space="preserve"> et efficace</w:t>
+      </w:r>
+    </w:p>
+    <w:p>
+      <w:pPr>
+        <w:pStyle w:val="Titre1"/>
+      </w:pPr>
+      <w:r>
+        <w:t>Besoin organisationnelle :</w:t>
+      </w:r>
+    </w:p>
+    <w:p>
+      <w:pPr>
+        <w:pStyle w:val="Paragraphedeliste"/>
+        <w:numPr>
+          <w:ilvl w:val="0"/>
+          <w:numId w:val="2"/>
+        </w:numPr>
+      </w:pPr>
+      <w:r>
+        <w:t>L’implémentation doit être très organisée pour d’éventuelles améliorations</w:t>
+      </w:r>
+    </w:p>
+    <w:p>
+      <w:pPr>
+        <w:pStyle w:val="Paragraphedeliste"/>
+        <w:numPr>
+          <w:ilvl w:val="0"/>
+          <w:numId w:val="2"/>
+        </w:numPr>
+      </w:pPr>
+      <w:r>
+        <w:t>Le livrable doit être accompagner d’instructions claires</w:t>
+      </w:r>
+    </w:p>
+    <w:p>
+      <w:pPr>
+        <w:pStyle w:val="Paragraphedeliste"/>
+        <w:numPr>
+          <w:ilvl w:val="0"/>
+          <w:numId w:val="2"/>
+        </w:numPr>
+      </w:pPr>
+      <w:r>
+        <w:t>Le logiciel doit suivre les standards actuels en matière de développement logiciel</w:t>
+      </w:r>
+    </w:p>
+    <w:p>
+      <w:pPr>
+        <w:pStyle w:val="Titre1"/>
+      </w:pPr>
+      <w:r>
+        <w:t>Besoin externe :</w:t>
+      </w:r>
+    </w:p>
+    <w:p>
+      <w:pPr>
+        <w:pStyle w:val="Paragraphedeliste"/>
+        <w:numPr>
+          <w:ilvl w:val="0"/>
+          <w:numId w:val="2"/>
+        </w:numPr>
+      </w:pPr>
+      <w:r>
+        <w:t>Le logiciel doit être sûr</w:t>
+      </w:r>
     </w:p>
     <w:sectPr>
       <w:pgSz w:w="11906" w:h="16838"/>

</xml_diff>